<commit_message>
Update performance for Cockroach
</commit_message>
<xml_diff>
--- a/_Test/Performance/Test_v3/cockroach/overall_stats.docx
+++ b/_Test/Performance/Test_v3/cockroach/overall_stats.docx
@@ -210,7 +210,7 @@
       <w:r>
         <w:drawing>
           <wp:inline xmlns:a="http://schemas.openxmlformats.org/drawingml/2006/main" xmlns:pic="http://schemas.openxmlformats.org/drawingml/2006/picture">
-            <wp:extent cx="6400800" cy="3802897"/>
+            <wp:extent cx="6400800" cy="3840954"/>
             <wp:docPr id="5" name="Picture 5"/>
             <wp:cNvGraphicFramePr>
               <a:graphicFrameLocks noChangeAspect="1"/>
@@ -231,7 +231,7 @@
                   <pic:spPr>
                     <a:xfrm>
                       <a:off x="0" y="0"/>
-                      <a:ext cx="6400800" cy="3802897"/>
+                      <a:ext cx="6400800" cy="3840954"/>
                     </a:xfrm>
                     <a:prstGeom prst="rect"/>
                   </pic:spPr>
@@ -259,7 +259,7 @@
       <w:r>
         <w:drawing>
           <wp:inline xmlns:a="http://schemas.openxmlformats.org/drawingml/2006/main" xmlns:pic="http://schemas.openxmlformats.org/drawingml/2006/picture">
-            <wp:extent cx="6400800" cy="3876878"/>
+            <wp:extent cx="6400800" cy="3916438"/>
             <wp:docPr id="6" name="Picture 6"/>
             <wp:cNvGraphicFramePr>
               <a:graphicFrameLocks noChangeAspect="1"/>
@@ -280,7 +280,7 @@
                   <pic:spPr>
                     <a:xfrm>
                       <a:off x="0" y="0"/>
-                      <a:ext cx="6400800" cy="3876878"/>
+                      <a:ext cx="6400800" cy="3916438"/>
                     </a:xfrm>
                     <a:prstGeom prst="rect"/>
                   </pic:spPr>

</xml_diff>